<commit_message>
updated Deployment Plan secondary document based on TÜV feedback / updated main readme (document / page count)
</commit_message>
<xml_diff>
--- a/source/reference_documents/secondary_documents/foundation phase/Deployment Plan/Deployment Plan.docx
+++ b/source/reference_documents/secondary_documents/foundation phase/Deployment Plan/Deployment Plan.docx
@@ -1,6 +1,6 @@
 
 <file path=word/document.xml><?xml version="1.0" encoding="utf-8"?>
-<w:document xmlns:wpc="http://schemas.microsoft.com/office/word/2010/wordprocessingCanvas" xmlns:cx="http://schemas.microsoft.com/office/drawing/2014/chartex" xmlns:cx1="http://schemas.microsoft.com/office/drawing/2015/9/8/chartex" xmlns:cx2="http://schemas.microsoft.com/office/drawing/2015/10/21/chartex" xmlns:cx3="http://schemas.microsoft.com/office/drawing/2016/5/9/chartex" xmlns:cx4="http://schemas.microsoft.com/office/drawing/2016/5/10/chartex" xmlns:cx5="http://schemas.microsoft.com/office/drawing/2016/5/11/chartex" xmlns:cx6="http://schemas.microsoft.com/office/drawing/2016/5/12/chartex" xmlns:cx7="http://schemas.microsoft.com/office/drawing/2016/5/13/chartex" xmlns:cx8="http://schemas.microsoft.com/office/drawing/2016/5/14/chartex" xmlns:mc="http://schemas.openxmlformats.org/markup-compatibility/2006" xmlns:aink="http://schemas.microsoft.com/office/drawing/2016/ink" xmlns:am3d="http://schemas.microsoft.com/office/drawing/2017/model3d" xmlns:o="urn:schemas-microsoft-com:office:office" xmlns:r="http://schemas.openxmlformats.org/officeDocument/2006/relationships" xmlns:m="http://schemas.openxmlformats.org/officeDocument/2006/math" xmlns:v="urn:schemas-microsoft-com:vml" xmlns:wp14="http://schemas.microsoft.com/office/word/2010/wordprocessingDrawing" xmlns:wp="http://schemas.openxmlformats.org/drawingml/2006/wordprocessingDrawing" xmlns:w10="urn:schemas-microsoft-com:office:word" xmlns:w="http://schemas.openxmlformats.org/wordprocessingml/2006/main" xmlns:w14="http://schemas.microsoft.com/office/word/2010/wordml" xmlns:w15="http://schemas.microsoft.com/office/word/2012/wordml" xmlns:w16cex="http://schemas.microsoft.com/office/word/2018/wordml/cex" xmlns:w16cid="http://schemas.microsoft.com/office/word/2016/wordml/cid" xmlns:w16="http://schemas.microsoft.com/office/word/2018/wordml" xmlns:w16se="http://schemas.microsoft.com/office/word/2015/wordml/symex" xmlns:wpg="http://schemas.microsoft.com/office/word/2010/wordprocessingGroup" xmlns:wpi="http://schemas.microsoft.com/office/word/2010/wordprocessingInk" xmlns:wne="http://schemas.microsoft.com/office/word/2006/wordml" xmlns:wps="http://schemas.microsoft.com/office/word/2010/wordprocessingShape" mc:Ignorable="w14 w15 w16se w16cid w16 w16cex wp14">
+<w:document xmlns:wpc="http://schemas.microsoft.com/office/word/2010/wordprocessingCanvas" xmlns:cx="http://schemas.microsoft.com/office/drawing/2014/chartex" xmlns:cx1="http://schemas.microsoft.com/office/drawing/2015/9/8/chartex" xmlns:cx2="http://schemas.microsoft.com/office/drawing/2015/10/21/chartex" xmlns:cx3="http://schemas.microsoft.com/office/drawing/2016/5/9/chartex" xmlns:cx4="http://schemas.microsoft.com/office/drawing/2016/5/10/chartex" xmlns:cx5="http://schemas.microsoft.com/office/drawing/2016/5/11/chartex" xmlns:cx6="http://schemas.microsoft.com/office/drawing/2016/5/12/chartex" xmlns:cx7="http://schemas.microsoft.com/office/drawing/2016/5/13/chartex" xmlns:cx8="http://schemas.microsoft.com/office/drawing/2016/5/14/chartex" xmlns:mc="http://schemas.openxmlformats.org/markup-compatibility/2006" xmlns:aink="http://schemas.microsoft.com/office/drawing/2016/ink" xmlns:am3d="http://schemas.microsoft.com/office/drawing/2017/model3d" xmlns:o="urn:schemas-microsoft-com:office:office" xmlns:oel="http://schemas.microsoft.com/office/2019/extlst" xmlns:r="http://schemas.openxmlformats.org/officeDocument/2006/relationships" xmlns:m="http://schemas.openxmlformats.org/officeDocument/2006/math" xmlns:v="urn:schemas-microsoft-com:vml" xmlns:wp14="http://schemas.microsoft.com/office/word/2010/wordprocessingDrawing" xmlns:wp="http://schemas.openxmlformats.org/drawingml/2006/wordprocessingDrawing" xmlns:w10="urn:schemas-microsoft-com:office:word" xmlns:w="http://schemas.openxmlformats.org/wordprocessingml/2006/main" xmlns:w14="http://schemas.microsoft.com/office/word/2010/wordml" xmlns:w15="http://schemas.microsoft.com/office/word/2012/wordml" xmlns:w16cex="http://schemas.microsoft.com/office/word/2018/wordml/cex" xmlns:w16cid="http://schemas.microsoft.com/office/word/2016/wordml/cid" xmlns:w16="http://schemas.microsoft.com/office/word/2018/wordml" xmlns:w16sdtdh="http://schemas.microsoft.com/office/word/2020/wordml/sdtdatahash" xmlns:w16se="http://schemas.microsoft.com/office/word/2015/wordml/symex" xmlns:wpg="http://schemas.microsoft.com/office/word/2010/wordprocessingGroup" xmlns:wpi="http://schemas.microsoft.com/office/word/2010/wordprocessingInk" xmlns:wne="http://schemas.microsoft.com/office/word/2006/wordml" xmlns:wps="http://schemas.microsoft.com/office/word/2010/wordprocessingShape" mc:Ignorable="w14 w15 w16se w16cid w16 w16cex w16sdtdh wp14">
   <w:body>
     <w:p>
       <w:pPr>
@@ -31,7 +31,7 @@
         <w:t xml:space="preserve"> </w:t>
       </w:r>
       <w:r>
-        <w:t>3</w:t>
+        <w:t>4</w:t>
       </w:r>
     </w:p>
     <w:p>
@@ -51,7 +51,7 @@
         <w:rPr>
           <w:noProof/>
         </w:rPr>
-        <w:t>1/21/22 12:35 PM</w:t>
+        <w:t>2/23/23 7:25 AM</w:t>
       </w:r>
       <w:r>
         <w:fldChar w:fldCharType="end"/>
@@ -265,7 +265,7 @@
         <w:pStyle w:val="FirstParagraph"/>
         <w:jc w:val="both"/>
       </w:pPr>
-      <w:hyperlink r:id="rId5" w:history="1">
+      <w:hyperlink r:id="rId7" w:history="1">
         <w:r>
           <w:rPr>
             <w:rStyle w:val="Hyperlink"/>
@@ -349,7 +349,7 @@
                     <pic:cNvPicPr/>
                   </pic:nvPicPr>
                   <pic:blipFill>
-                    <a:blip r:embed="rId6">
+                    <a:blip r:embed="rId8">
                       <a:extLst>
                         <a:ext uri="{28A0092B-C50C-407E-A947-70E740481C1C}">
                           <a14:useLocalDpi xmlns:a14="http://schemas.microsoft.com/office/drawing/2010/main" val="0"/>
@@ -411,29 +411,14 @@
       </w:r>
       <w:r>
         <w:tab/>
-      </w:r>
-      <w:r>
-        <w:t xml:space="preserve">This process </w:t>
-      </w:r>
-      <w:r>
-        <w:t>presumes execution of</w:t>
-      </w:r>
-      <w:r>
-        <w:t xml:space="preserve"> the </w:t>
-      </w:r>
-      <w:r>
-        <w:rPr>
-          <w:b/>
-          <w:bCs/>
-        </w:rPr>
-        <w:t>Release</w:t>
-      </w:r>
-      <w:r>
-        <w:rPr>
-          <w:b/>
-          <w:bCs/>
-        </w:rPr>
-        <w:t xml:space="preserve"> Integrity Plan</w:t>
+        <w:t xml:space="preserve">This process presumes execution of the </w:t>
+      </w:r>
+      <w:r>
+        <w:rPr>
+          <w:b/>
+          <w:bCs/>
+        </w:rPr>
+        <w:t>Release Integrity Plan</w:t>
       </w:r>
       <w:r>
         <w:t xml:space="preserve"> </w:t>
@@ -714,7 +699,7 @@
                     <pic:cNvPicPr/>
                   </pic:nvPicPr>
                   <pic:blipFill>
-                    <a:blip r:embed="rId7">
+                    <a:blip r:embed="rId9">
                       <a:extLst>
                         <a:ext uri="{28A0092B-C50C-407E-A947-70E740481C1C}">
                           <a14:useLocalDpi xmlns:a14="http://schemas.microsoft.com/office/drawing/2010/main" val="0"/>
@@ -1088,7 +1073,7 @@
                     <pic:cNvPicPr/>
                   </pic:nvPicPr>
                   <pic:blipFill>
-                    <a:blip r:embed="rId8">
+                    <a:blip r:embed="rId10">
                       <a:extLst>
                         <a:ext uri="{28A0092B-C50C-407E-A947-70E740481C1C}">
                           <a14:useLocalDpi xmlns:a14="http://schemas.microsoft.com/office/drawing/2010/main" val="0"/>
@@ -1212,8 +1197,6 @@
       </w:r>
       <w:r>
         <w:tab/>
-      </w:r>
-      <w:r>
         <w:t xml:space="preserve">The specifics of </w:t>
       </w:r>
       <w:r>
@@ -1284,10 +1267,7 @@
       </w:pPr>
       <w:r>
         <w:lastRenderedPageBreak/>
-        <w:t xml:space="preserve">Payload </w:t>
-      </w:r>
-      <w:r>
-        <w:t>Ingest</w:t>
+        <w:t>Payload Ingest</w:t>
       </w:r>
     </w:p>
     <w:tbl>
@@ -1414,10 +1394,7 @@
               <w:spacing w:line="240" w:lineRule="auto"/>
             </w:pPr>
             <w:r>
-              <w:t xml:space="preserve">vehicle </w:t>
-            </w:r>
-            <w:r>
-              <w:t>element data store</w:t>
+              <w:t>vehicle element data store</w:t>
             </w:r>
           </w:p>
           <w:p>
@@ -1426,10 +1403,7 @@
               <w:spacing w:line="240" w:lineRule="auto"/>
             </w:pPr>
             <w:r>
-              <w:t xml:space="preserve">vehicle </w:t>
-            </w:r>
-            <w:r>
-              <w:t>element code store</w:t>
+              <w:t>vehicle element code store</w:t>
             </w:r>
           </w:p>
           <w:p>
@@ -1531,7 +1505,7 @@
                     <pic:cNvPicPr/>
                   </pic:nvPicPr>
                   <pic:blipFill>
-                    <a:blip r:embed="rId9">
+                    <a:blip r:embed="rId11">
                       <a:extLst>
                         <a:ext uri="{28A0092B-C50C-407E-A947-70E740481C1C}">
                           <a14:useLocalDpi xmlns:a14="http://schemas.microsoft.com/office/drawing/2010/main" val="0"/>
@@ -1565,124 +1539,112 @@
         <w:jc w:val="both"/>
       </w:pPr>
       <w:r>
-        <w:t>The</w:t>
-      </w:r>
-      <w:r>
-        <w:t xml:space="preserve"> downloaded</w:t>
+        <w:t xml:space="preserve">The downloaded </w:t>
+      </w:r>
+      <w:r>
+        <w:rPr>
+          <w:b/>
+          <w:bCs/>
+        </w:rPr>
+        <w:t>timestamped vehicle deployment payload</w:t>
+      </w:r>
+      <w:r>
+        <w:t xml:space="preserve"> is then </w:t>
+      </w:r>
+      <w:r>
+        <w:t>systematically verified and unfolded. The amount of unfolding depends on the complexity of the system and the number of individual elements being addressed by the payload, as the payload may be either a full (initial) or delta (update).</w:t>
       </w:r>
       <w:r>
         <w:t xml:space="preserve"> </w:t>
       </w:r>
       <w:r>
-        <w:rPr>
-          <w:b/>
-          <w:bCs/>
-        </w:rPr>
-        <w:t>timestamped vehicle deployment payload</w:t>
-      </w:r>
-      <w:r>
-        <w:t xml:space="preserve"> is then </w:t>
-      </w:r>
-      <w:r>
-        <w:t>systematically verified and unfolded. The amount of unfolding depends on the complexity of the system and the number of individual elements being addressed by the payload, as the payload may be either a full (initial) or delta (update).</w:t>
+        <w:t xml:space="preserve">The vehicle state is then checkpointed. </w:t>
+      </w:r>
+      <w:r>
+        <w:t>Materials extracted from the payload</w:t>
       </w:r>
       <w:r>
         <w:t xml:space="preserve"> </w:t>
       </w:r>
       <w:r>
-        <w:t xml:space="preserve">The vehicle state is then checkpointed. </w:t>
-      </w:r>
-      <w:r>
-        <w:t>Materials extracted from the payload</w:t>
+        <w:t>are</w:t>
+      </w:r>
+      <w:r>
+        <w:t xml:space="preserve"> stored in the </w:t>
+      </w:r>
+      <w:r>
+        <w:rPr>
+          <w:b/>
+          <w:bCs/>
+        </w:rPr>
+        <w:t xml:space="preserve">vehicle </w:t>
+      </w:r>
+      <w:r>
+        <w:rPr>
+          <w:b/>
+          <w:bCs/>
+        </w:rPr>
+        <w:t>element data store</w:t>
+      </w:r>
+      <w:r>
+        <w:t>,</w:t>
+      </w:r>
+      <w:r>
+        <w:rPr>
+          <w:b/>
+          <w:bCs/>
+        </w:rPr>
+        <w:t xml:space="preserve"> vehicle element code store</w:t>
+      </w:r>
+      <w:r>
+        <w:t>,</w:t>
+      </w:r>
+      <w:r>
+        <w:t xml:space="preserve"> or</w:t>
+      </w:r>
+      <w:r>
+        <w:rPr>
+          <w:b/>
+          <w:bCs/>
+        </w:rPr>
+        <w:t xml:space="preserve"> vehicle element crypto store</w:t>
+      </w:r>
+      <w:r>
+        <w:t xml:space="preserve"> based on the type of material. </w:t>
+      </w:r>
+      <w:r>
+        <w:t>I</w:t>
+      </w:r>
+      <w:r>
+        <w:t>ngest</w:t>
       </w:r>
       <w:r>
         <w:t xml:space="preserve"> </w:t>
       </w:r>
       <w:r>
-        <w:t>are</w:t>
-      </w:r>
-      <w:r>
-        <w:t xml:space="preserve"> stored in the </w:t>
-      </w:r>
-      <w:r>
-        <w:rPr>
-          <w:b/>
-          <w:bCs/>
-        </w:rPr>
-        <w:t xml:space="preserve">vehicle </w:t>
-      </w:r>
-      <w:r>
-        <w:rPr>
-          <w:b/>
-          <w:bCs/>
-        </w:rPr>
-        <w:t>element data store</w:t>
-      </w:r>
-      <w:r>
-        <w:t>,</w:t>
-      </w:r>
-      <w:r>
-        <w:rPr>
-          <w:b/>
-          <w:bCs/>
-        </w:rPr>
-        <w:t xml:space="preserve"> vehicle element code store</w:t>
-      </w:r>
-      <w:r>
-        <w:t>,</w:t>
-      </w:r>
-      <w:r>
-        <w:t xml:space="preserve"> or</w:t>
-      </w:r>
-      <w:r>
-        <w:rPr>
-          <w:b/>
-          <w:bCs/>
-        </w:rPr>
-        <w:t xml:space="preserve"> vehicle element crypto store</w:t>
-      </w:r>
-      <w:r>
-        <w:t xml:space="preserve"> based on the type of material. </w:t>
-      </w:r>
-      <w:r>
-        <w:t>I</w:t>
-      </w:r>
-      <w:r>
-        <w:t>ngest</w:t>
+        <w:t>activities</w:t>
+      </w:r>
+      <w:r>
+        <w:t xml:space="preserve"> will be </w:t>
+      </w:r>
+      <w:r>
+        <w:t xml:space="preserve">recorded in the vehicle’s </w:t>
+      </w:r>
+      <w:r>
+        <w:rPr>
+          <w:b/>
+          <w:bCs/>
+        </w:rPr>
+        <w:t>security log</w:t>
+      </w:r>
+      <w:r>
+        <w:t>.</w:t>
       </w:r>
       <w:r>
         <w:t xml:space="preserve"> </w:t>
       </w:r>
       <w:r>
-        <w:t>activities</w:t>
-      </w:r>
-      <w:r>
-        <w:t xml:space="preserve"> will be </w:t>
-      </w:r>
-      <w:r>
-        <w:t xml:space="preserve">recorded in the vehicle’s </w:t>
-      </w:r>
-      <w:r>
-        <w:rPr>
-          <w:b/>
-          <w:bCs/>
-        </w:rPr>
-        <w:t>security log</w:t>
-      </w:r>
-      <w:r>
-        <w:t>.</w:t>
-      </w:r>
-      <w:r>
-        <w:t xml:space="preserve"> </w:t>
-      </w:r>
-      <w:r>
-        <w:t xml:space="preserve">If </w:t>
-      </w:r>
-      <w:r>
-        <w:t>ingest</w:t>
-      </w:r>
-      <w:r>
-        <w:t xml:space="preserve"> fails, a </w:t>
+        <w:t xml:space="preserve">If ingest fails, a </w:t>
       </w:r>
       <w:r>
         <w:rPr>
@@ -1736,8 +1698,7 @@
     </w:p>
     <w:p>
       <w:pPr>
-        <w:pStyle w:val="Heading2"/>
-        <w:jc w:val="both"/>
+        <w:pStyle w:val="Heading1"/>
       </w:pPr>
       <w:r>
         <w:lastRenderedPageBreak/>
@@ -1754,7 +1715,7 @@
     </w:p>
     <w:p>
       <w:pPr>
-        <w:pStyle w:val="Heading3"/>
+        <w:pStyle w:val="Heading2"/>
       </w:pPr>
       <w:r>
         <w:t>Initial and Update Scenarios</w:t>
@@ -1776,7 +1737,7 @@
     </w:p>
     <w:p>
       <w:pPr>
-        <w:pStyle w:val="Heading3"/>
+        <w:pStyle w:val="Heading2"/>
       </w:pPr>
       <w:bookmarkStart w:id="11" w:name="_etxfi4khtqzp" w:colFirst="0" w:colLast="0"/>
       <w:bookmarkEnd w:id="11"/>
@@ -1895,6 +1856,37 @@
     </w:p>
     <w:p>
       <w:pPr>
+        <w:pStyle w:val="Heading2"/>
+      </w:pPr>
+      <w:r>
+        <w:t>Timeliness</w:t>
+      </w:r>
+    </w:p>
+    <w:p>
+      <w:pPr>
+        <w:jc w:val="both"/>
+      </w:pPr>
+      <w:r>
+        <w:t>It is critically important to ensure that updates mandated by cybersecurity-related issues</w:t>
+      </w:r>
+      <w:r>
+        <w:t xml:space="preserve"> are delivered to the customer (b</w:t>
+      </w:r>
+      <w:r>
+        <w:t>e</w:t>
+      </w:r>
+      <w:r>
+        <w:t xml:space="preserve"> they a higher tier supplier, the OEM, or vehicle owner) in a timely manner</w:t>
+      </w:r>
+      <w:r>
+        <w:t>.</w:t>
+      </w:r>
+      <w:r>
+        <w:t xml:space="preserve"> It is understood that there are many factors that contribute to the specific time line for any given update and that these are managed by the organization.</w:t>
+      </w:r>
+    </w:p>
+    <w:p>
+      <w:pPr>
         <w:rPr>
           <w:sz w:val="40"/>
           <w:szCs w:val="40"/>
@@ -1940,7 +1932,7 @@
         </w:rPr>
         <w:br/>
       </w:r>
-      <w:hyperlink r:id="rId10" w:history="1">
+      <w:hyperlink r:id="rId12" w:history="1">
         <w:r>
           <w:rPr>
             <w:rStyle w:val="Hyperlink"/>
@@ -2003,7 +1995,7 @@
         </w:rPr>
         <w:br/>
       </w:r>
-      <w:hyperlink r:id="rId11" w:history="1">
+      <w:hyperlink r:id="rId13" w:history="1">
         <w:r>
           <w:rPr>
             <w:rStyle w:val="Hyperlink"/>
@@ -2048,7 +2040,7 @@
         </w:rPr>
         <w:br/>
       </w:r>
-      <w:hyperlink r:id="rId12" w:history="1">
+      <w:hyperlink r:id="rId14" w:history="1">
         <w:r>
           <w:rPr>
             <w:rStyle w:val="Hyperlink"/>
@@ -2065,17 +2057,200 @@
       </w:r>
     </w:p>
     <w:sectPr>
+      <w:footerReference w:type="even" r:id="rId15"/>
+      <w:footerReference w:type="default" r:id="rId16"/>
       <w:pgSz w:w="12240" w:h="15840"/>
       <w:pgMar w:top="1440" w:right="1440" w:bottom="1440" w:left="1440" w:header="720" w:footer="720" w:gutter="0"/>
       <w:pgNumType w:start="1"/>
       <w:cols w:space="720"/>
+      <w:titlePg/>
     </w:sectPr>
   </w:body>
 </w:document>
 </file>
 
+<file path=word/endnotes.xml><?xml version="1.0" encoding="utf-8"?>
+<w:endnotes xmlns:wpc="http://schemas.microsoft.com/office/word/2010/wordprocessingCanvas" xmlns:cx="http://schemas.microsoft.com/office/drawing/2014/chartex" xmlns:cx1="http://schemas.microsoft.com/office/drawing/2015/9/8/chartex" xmlns:cx2="http://schemas.microsoft.com/office/drawing/2015/10/21/chartex" xmlns:cx3="http://schemas.microsoft.com/office/drawing/2016/5/9/chartex" xmlns:cx4="http://schemas.microsoft.com/office/drawing/2016/5/10/chartex" xmlns:cx5="http://schemas.microsoft.com/office/drawing/2016/5/11/chartex" xmlns:cx6="http://schemas.microsoft.com/office/drawing/2016/5/12/chartex" xmlns:cx7="http://schemas.microsoft.com/office/drawing/2016/5/13/chartex" xmlns:cx8="http://schemas.microsoft.com/office/drawing/2016/5/14/chartex" xmlns:mc="http://schemas.openxmlformats.org/markup-compatibility/2006" xmlns:aink="http://schemas.microsoft.com/office/drawing/2016/ink" xmlns:am3d="http://schemas.microsoft.com/office/drawing/2017/model3d" xmlns:o="urn:schemas-microsoft-com:office:office" xmlns:oel="http://schemas.microsoft.com/office/2019/extlst" xmlns:r="http://schemas.openxmlformats.org/officeDocument/2006/relationships" xmlns:m="http://schemas.openxmlformats.org/officeDocument/2006/math" xmlns:v="urn:schemas-microsoft-com:vml" xmlns:wp14="http://schemas.microsoft.com/office/word/2010/wordprocessingDrawing" xmlns:wp="http://schemas.openxmlformats.org/drawingml/2006/wordprocessingDrawing" xmlns:w10="urn:schemas-microsoft-com:office:word" xmlns:w="http://schemas.openxmlformats.org/wordprocessingml/2006/main" xmlns:w14="http://schemas.microsoft.com/office/word/2010/wordml" xmlns:w15="http://schemas.microsoft.com/office/word/2012/wordml" xmlns:w16cex="http://schemas.microsoft.com/office/word/2018/wordml/cex" xmlns:w16cid="http://schemas.microsoft.com/office/word/2016/wordml/cid" xmlns:w16="http://schemas.microsoft.com/office/word/2018/wordml" xmlns:w16sdtdh="http://schemas.microsoft.com/office/word/2020/wordml/sdtdatahash" xmlns:w16se="http://schemas.microsoft.com/office/word/2015/wordml/symex" xmlns:wpg="http://schemas.microsoft.com/office/word/2010/wordprocessingGroup" xmlns:wpi="http://schemas.microsoft.com/office/word/2010/wordprocessingInk" xmlns:wne="http://schemas.microsoft.com/office/word/2006/wordml" xmlns:wps="http://schemas.microsoft.com/office/word/2010/wordprocessingShape" mc:Ignorable="w14 w15 w16se w16cid w16 w16cex w16sdtdh wp14">
+  <w:endnote w:type="separator" w:id="-1">
+    <w:p>
+      <w:pPr>
+        <w:spacing w:line="240" w:lineRule="auto"/>
+      </w:pPr>
+      <w:r>
+        <w:separator/>
+      </w:r>
+    </w:p>
+  </w:endnote>
+  <w:endnote w:type="continuationSeparator" w:id="0">
+    <w:p>
+      <w:pPr>
+        <w:spacing w:line="240" w:lineRule="auto"/>
+      </w:pPr>
+      <w:r>
+        <w:continuationSeparator/>
+      </w:r>
+    </w:p>
+  </w:endnote>
+</w:endnotes>
+</file>
+
+<file path=word/footer1.xml><?xml version="1.0" encoding="utf-8"?>
+<w:ftr xmlns:wpc="http://schemas.microsoft.com/office/word/2010/wordprocessingCanvas" xmlns:cx="http://schemas.microsoft.com/office/drawing/2014/chartex" xmlns:cx1="http://schemas.microsoft.com/office/drawing/2015/9/8/chartex" xmlns:cx2="http://schemas.microsoft.com/office/drawing/2015/10/21/chartex" xmlns:cx3="http://schemas.microsoft.com/office/drawing/2016/5/9/chartex" xmlns:cx4="http://schemas.microsoft.com/office/drawing/2016/5/10/chartex" xmlns:cx5="http://schemas.microsoft.com/office/drawing/2016/5/11/chartex" xmlns:cx6="http://schemas.microsoft.com/office/drawing/2016/5/12/chartex" xmlns:cx7="http://schemas.microsoft.com/office/drawing/2016/5/13/chartex" xmlns:cx8="http://schemas.microsoft.com/office/drawing/2016/5/14/chartex" xmlns:mc="http://schemas.openxmlformats.org/markup-compatibility/2006" xmlns:aink="http://schemas.microsoft.com/office/drawing/2016/ink" xmlns:am3d="http://schemas.microsoft.com/office/drawing/2017/model3d" xmlns:o="urn:schemas-microsoft-com:office:office" xmlns:oel="http://schemas.microsoft.com/office/2019/extlst" xmlns:r="http://schemas.openxmlformats.org/officeDocument/2006/relationships" xmlns:m="http://schemas.openxmlformats.org/officeDocument/2006/math" xmlns:v="urn:schemas-microsoft-com:vml" xmlns:wp14="http://schemas.microsoft.com/office/word/2010/wordprocessingDrawing" xmlns:wp="http://schemas.openxmlformats.org/drawingml/2006/wordprocessingDrawing" xmlns:w10="urn:schemas-microsoft-com:office:word" xmlns:w="http://schemas.openxmlformats.org/wordprocessingml/2006/main" xmlns:w14="http://schemas.microsoft.com/office/word/2010/wordml" xmlns:w15="http://schemas.microsoft.com/office/word/2012/wordml" xmlns:w16cex="http://schemas.microsoft.com/office/word/2018/wordml/cex" xmlns:w16cid="http://schemas.microsoft.com/office/word/2016/wordml/cid" xmlns:w16="http://schemas.microsoft.com/office/word/2018/wordml" xmlns:w16sdtdh="http://schemas.microsoft.com/office/word/2020/wordml/sdtdatahash" xmlns:w16se="http://schemas.microsoft.com/office/word/2015/wordml/symex" xmlns:wpg="http://schemas.microsoft.com/office/word/2010/wordprocessingGroup" xmlns:wpi="http://schemas.microsoft.com/office/word/2010/wordprocessingInk" xmlns:wne="http://schemas.microsoft.com/office/word/2006/wordml" xmlns:wps="http://schemas.microsoft.com/office/word/2010/wordprocessingShape" mc:Ignorable="w14 w15 w16se w16cid w16 w16cex w16sdtdh wp14">
+  <w:sdt>
+    <w:sdtPr>
+      <w:rPr>
+        <w:rStyle w:val="PageNumber"/>
+      </w:rPr>
+      <w:id w:val="2044316935"/>
+      <w:docPartObj>
+        <w:docPartGallery w:val="Page Numbers (Bottom of Page)"/>
+        <w:docPartUnique/>
+      </w:docPartObj>
+    </w:sdtPr>
+    <w:sdtContent>
+      <w:p>
+        <w:pPr>
+          <w:pStyle w:val="Footer"/>
+          <w:framePr w:wrap="none" w:vAnchor="text" w:hAnchor="margin" w:xAlign="right" w:y="1"/>
+          <w:rPr>
+            <w:rStyle w:val="PageNumber"/>
+          </w:rPr>
+        </w:pPr>
+        <w:r>
+          <w:rPr>
+            <w:rStyle w:val="PageNumber"/>
+          </w:rPr>
+          <w:fldChar w:fldCharType="begin"/>
+        </w:r>
+        <w:r>
+          <w:rPr>
+            <w:rStyle w:val="PageNumber"/>
+          </w:rPr>
+          <w:instrText xml:space="preserve"> PAGE </w:instrText>
+        </w:r>
+        <w:r>
+          <w:rPr>
+            <w:rStyle w:val="PageNumber"/>
+          </w:rPr>
+          <w:fldChar w:fldCharType="separate"/>
+        </w:r>
+        <w:r>
+          <w:rPr>
+            <w:rStyle w:val="PageNumber"/>
+            <w:noProof/>
+          </w:rPr>
+          <w:t>4</w:t>
+        </w:r>
+        <w:r>
+          <w:rPr>
+            <w:rStyle w:val="PageNumber"/>
+          </w:rPr>
+          <w:fldChar w:fldCharType="end"/>
+        </w:r>
+      </w:p>
+    </w:sdtContent>
+  </w:sdt>
+  <w:p>
+    <w:pPr>
+      <w:pStyle w:val="Footer"/>
+      <w:ind w:right="360"/>
+    </w:pPr>
+  </w:p>
+</w:ftr>
+</file>
+
+<file path=word/footer2.xml><?xml version="1.0" encoding="utf-8"?>
+<w:ftr xmlns:wpc="http://schemas.microsoft.com/office/word/2010/wordprocessingCanvas" xmlns:cx="http://schemas.microsoft.com/office/drawing/2014/chartex" xmlns:cx1="http://schemas.microsoft.com/office/drawing/2015/9/8/chartex" xmlns:cx2="http://schemas.microsoft.com/office/drawing/2015/10/21/chartex" xmlns:cx3="http://schemas.microsoft.com/office/drawing/2016/5/9/chartex" xmlns:cx4="http://schemas.microsoft.com/office/drawing/2016/5/10/chartex" xmlns:cx5="http://schemas.microsoft.com/office/drawing/2016/5/11/chartex" xmlns:cx6="http://schemas.microsoft.com/office/drawing/2016/5/12/chartex" xmlns:cx7="http://schemas.microsoft.com/office/drawing/2016/5/13/chartex" xmlns:cx8="http://schemas.microsoft.com/office/drawing/2016/5/14/chartex" xmlns:mc="http://schemas.openxmlformats.org/markup-compatibility/2006" xmlns:aink="http://schemas.microsoft.com/office/drawing/2016/ink" xmlns:am3d="http://schemas.microsoft.com/office/drawing/2017/model3d" xmlns:o="urn:schemas-microsoft-com:office:office" xmlns:oel="http://schemas.microsoft.com/office/2019/extlst" xmlns:r="http://schemas.openxmlformats.org/officeDocument/2006/relationships" xmlns:m="http://schemas.openxmlformats.org/officeDocument/2006/math" xmlns:v="urn:schemas-microsoft-com:vml" xmlns:wp14="http://schemas.microsoft.com/office/word/2010/wordprocessingDrawing" xmlns:wp="http://schemas.openxmlformats.org/drawingml/2006/wordprocessingDrawing" xmlns:w10="urn:schemas-microsoft-com:office:word" xmlns:w="http://schemas.openxmlformats.org/wordprocessingml/2006/main" xmlns:w14="http://schemas.microsoft.com/office/word/2010/wordml" xmlns:w15="http://schemas.microsoft.com/office/word/2012/wordml" xmlns:w16cex="http://schemas.microsoft.com/office/word/2018/wordml/cex" xmlns:w16cid="http://schemas.microsoft.com/office/word/2016/wordml/cid" xmlns:w16="http://schemas.microsoft.com/office/word/2018/wordml" xmlns:w16sdtdh="http://schemas.microsoft.com/office/word/2020/wordml/sdtdatahash" xmlns:w16se="http://schemas.microsoft.com/office/word/2015/wordml/symex" xmlns:wpg="http://schemas.microsoft.com/office/word/2010/wordprocessingGroup" xmlns:wpi="http://schemas.microsoft.com/office/word/2010/wordprocessingInk" xmlns:wne="http://schemas.microsoft.com/office/word/2006/wordml" xmlns:wps="http://schemas.microsoft.com/office/word/2010/wordprocessingShape" mc:Ignorable="w14 w15 w16se w16cid w16 w16cex w16sdtdh wp14">
+  <w:sdt>
+    <w:sdtPr>
+      <w:rPr>
+        <w:rStyle w:val="PageNumber"/>
+      </w:rPr>
+      <w:id w:val="-1813789364"/>
+      <w:docPartObj>
+        <w:docPartGallery w:val="Page Numbers (Bottom of Page)"/>
+        <w:docPartUnique/>
+      </w:docPartObj>
+    </w:sdtPr>
+    <w:sdtContent>
+      <w:p>
+        <w:pPr>
+          <w:pStyle w:val="Footer"/>
+          <w:framePr w:wrap="none" w:vAnchor="text" w:hAnchor="margin" w:xAlign="right" w:y="1"/>
+          <w:rPr>
+            <w:rStyle w:val="PageNumber"/>
+          </w:rPr>
+        </w:pPr>
+        <w:r>
+          <w:rPr>
+            <w:rStyle w:val="PageNumber"/>
+          </w:rPr>
+          <w:fldChar w:fldCharType="begin"/>
+        </w:r>
+        <w:r>
+          <w:rPr>
+            <w:rStyle w:val="PageNumber"/>
+          </w:rPr>
+          <w:instrText xml:space="preserve"> PAGE </w:instrText>
+        </w:r>
+        <w:r>
+          <w:rPr>
+            <w:rStyle w:val="PageNumber"/>
+          </w:rPr>
+          <w:fldChar w:fldCharType="separate"/>
+        </w:r>
+        <w:r>
+          <w:rPr>
+            <w:rStyle w:val="PageNumber"/>
+            <w:noProof/>
+          </w:rPr>
+          <w:t>6</w:t>
+        </w:r>
+        <w:r>
+          <w:rPr>
+            <w:rStyle w:val="PageNumber"/>
+          </w:rPr>
+          <w:fldChar w:fldCharType="end"/>
+        </w:r>
+      </w:p>
+    </w:sdtContent>
+  </w:sdt>
+  <w:p>
+    <w:pPr>
+      <w:pStyle w:val="Footer"/>
+      <w:ind w:right="360"/>
+    </w:pPr>
+  </w:p>
+</w:ftr>
+</file>
+
+<file path=word/footnotes.xml><?xml version="1.0" encoding="utf-8"?>
+<w:footnotes xmlns:wpc="http://schemas.microsoft.com/office/word/2010/wordprocessingCanvas" xmlns:cx="http://schemas.microsoft.com/office/drawing/2014/chartex" xmlns:cx1="http://schemas.microsoft.com/office/drawing/2015/9/8/chartex" xmlns:cx2="http://schemas.microsoft.com/office/drawing/2015/10/21/chartex" xmlns:cx3="http://schemas.microsoft.com/office/drawing/2016/5/9/chartex" xmlns:cx4="http://schemas.microsoft.com/office/drawing/2016/5/10/chartex" xmlns:cx5="http://schemas.microsoft.com/office/drawing/2016/5/11/chartex" xmlns:cx6="http://schemas.microsoft.com/office/drawing/2016/5/12/chartex" xmlns:cx7="http://schemas.microsoft.com/office/drawing/2016/5/13/chartex" xmlns:cx8="http://schemas.microsoft.com/office/drawing/2016/5/14/chartex" xmlns:mc="http://schemas.openxmlformats.org/markup-compatibility/2006" xmlns:aink="http://schemas.microsoft.com/office/drawing/2016/ink" xmlns:am3d="http://schemas.microsoft.com/office/drawing/2017/model3d" xmlns:o="urn:schemas-microsoft-com:office:office" xmlns:oel="http://schemas.microsoft.com/office/2019/extlst" xmlns:r="http://schemas.openxmlformats.org/officeDocument/2006/relationships" xmlns:m="http://schemas.openxmlformats.org/officeDocument/2006/math" xmlns:v="urn:schemas-microsoft-com:vml" xmlns:wp14="http://schemas.microsoft.com/office/word/2010/wordprocessingDrawing" xmlns:wp="http://schemas.openxmlformats.org/drawingml/2006/wordprocessingDrawing" xmlns:w10="urn:schemas-microsoft-com:office:word" xmlns:w="http://schemas.openxmlformats.org/wordprocessingml/2006/main" xmlns:w14="http://schemas.microsoft.com/office/word/2010/wordml" xmlns:w15="http://schemas.microsoft.com/office/word/2012/wordml" xmlns:w16cex="http://schemas.microsoft.com/office/word/2018/wordml/cex" xmlns:w16cid="http://schemas.microsoft.com/office/word/2016/wordml/cid" xmlns:w16="http://schemas.microsoft.com/office/word/2018/wordml" xmlns:w16sdtdh="http://schemas.microsoft.com/office/word/2020/wordml/sdtdatahash" xmlns:w16se="http://schemas.microsoft.com/office/word/2015/wordml/symex" xmlns:wpg="http://schemas.microsoft.com/office/word/2010/wordprocessingGroup" xmlns:wpi="http://schemas.microsoft.com/office/word/2010/wordprocessingInk" xmlns:wne="http://schemas.microsoft.com/office/word/2006/wordml" xmlns:wps="http://schemas.microsoft.com/office/word/2010/wordprocessingShape" mc:Ignorable="w14 w15 w16se w16cid w16 w16cex w16sdtdh wp14">
+  <w:footnote w:type="separator" w:id="-1">
+    <w:p>
+      <w:pPr>
+        <w:spacing w:line="240" w:lineRule="auto"/>
+      </w:pPr>
+      <w:r>
+        <w:separator/>
+      </w:r>
+    </w:p>
+  </w:footnote>
+  <w:footnote w:type="continuationSeparator" w:id="0">
+    <w:p>
+      <w:pPr>
+        <w:spacing w:line="240" w:lineRule="auto"/>
+      </w:pPr>
+      <w:r>
+        <w:continuationSeparator/>
+      </w:r>
+    </w:p>
+  </w:footnote>
+</w:footnotes>
+</file>
+
 <file path=word/numbering.xml><?xml version="1.0" encoding="utf-8"?>
-<w:numbering xmlns:wpc="http://schemas.microsoft.com/office/word/2010/wordprocessingCanvas" xmlns:cx="http://schemas.microsoft.com/office/drawing/2014/chartex" xmlns:cx1="http://schemas.microsoft.com/office/drawing/2015/9/8/chartex" xmlns:cx2="http://schemas.microsoft.com/office/drawing/2015/10/21/chartex" xmlns:cx3="http://schemas.microsoft.com/office/drawing/2016/5/9/chartex" xmlns:cx4="http://schemas.microsoft.com/office/drawing/2016/5/10/chartex" xmlns:cx5="http://schemas.microsoft.com/office/drawing/2016/5/11/chartex" xmlns:cx6="http://schemas.microsoft.com/office/drawing/2016/5/12/chartex" xmlns:cx7="http://schemas.microsoft.com/office/drawing/2016/5/13/chartex" xmlns:cx8="http://schemas.microsoft.com/office/drawing/2016/5/14/chartex" xmlns:mc="http://schemas.openxmlformats.org/markup-compatibility/2006" xmlns:aink="http://schemas.microsoft.com/office/drawing/2016/ink" xmlns:am3d="http://schemas.microsoft.com/office/drawing/2017/model3d" xmlns:o="urn:schemas-microsoft-com:office:office" xmlns:r="http://schemas.openxmlformats.org/officeDocument/2006/relationships" xmlns:m="http://schemas.openxmlformats.org/officeDocument/2006/math" xmlns:v="urn:schemas-microsoft-com:vml" xmlns:wp14="http://schemas.microsoft.com/office/word/2010/wordprocessingDrawing" xmlns:wp="http://schemas.openxmlformats.org/drawingml/2006/wordprocessingDrawing" xmlns:w10="urn:schemas-microsoft-com:office:word" xmlns:w="http://schemas.openxmlformats.org/wordprocessingml/2006/main" xmlns:w14="http://schemas.microsoft.com/office/word/2010/wordml" xmlns:w15="http://schemas.microsoft.com/office/word/2012/wordml" xmlns:w16cex="http://schemas.microsoft.com/office/word/2018/wordml/cex" xmlns:w16cid="http://schemas.microsoft.com/office/word/2016/wordml/cid" xmlns:w16="http://schemas.microsoft.com/office/word/2018/wordml" xmlns:w16se="http://schemas.microsoft.com/office/word/2015/wordml/symex" xmlns:wpg="http://schemas.microsoft.com/office/word/2010/wordprocessingGroup" xmlns:wpi="http://schemas.microsoft.com/office/word/2010/wordprocessingInk" xmlns:wne="http://schemas.microsoft.com/office/word/2006/wordml" xmlns:wps="http://schemas.microsoft.com/office/word/2010/wordprocessingShape" mc:Ignorable="w14 w15 w16se w16cid w16 w16cex wp14">
+<w:numbering xmlns:wpc="http://schemas.microsoft.com/office/word/2010/wordprocessingCanvas" xmlns:cx="http://schemas.microsoft.com/office/drawing/2014/chartex" xmlns:cx1="http://schemas.microsoft.com/office/drawing/2015/9/8/chartex" xmlns:cx2="http://schemas.microsoft.com/office/drawing/2015/10/21/chartex" xmlns:cx3="http://schemas.microsoft.com/office/drawing/2016/5/9/chartex" xmlns:cx4="http://schemas.microsoft.com/office/drawing/2016/5/10/chartex" xmlns:cx5="http://schemas.microsoft.com/office/drawing/2016/5/11/chartex" xmlns:cx6="http://schemas.microsoft.com/office/drawing/2016/5/12/chartex" xmlns:cx7="http://schemas.microsoft.com/office/drawing/2016/5/13/chartex" xmlns:cx8="http://schemas.microsoft.com/office/drawing/2016/5/14/chartex" xmlns:mc="http://schemas.openxmlformats.org/markup-compatibility/2006" xmlns:aink="http://schemas.microsoft.com/office/drawing/2016/ink" xmlns:am3d="http://schemas.microsoft.com/office/drawing/2017/model3d" xmlns:o="urn:schemas-microsoft-com:office:office" xmlns:oel="http://schemas.microsoft.com/office/2019/extlst" xmlns:r="http://schemas.openxmlformats.org/officeDocument/2006/relationships" xmlns:m="http://schemas.openxmlformats.org/officeDocument/2006/math" xmlns:v="urn:schemas-microsoft-com:vml" xmlns:wp14="http://schemas.microsoft.com/office/word/2010/wordprocessingDrawing" xmlns:wp="http://schemas.openxmlformats.org/drawingml/2006/wordprocessingDrawing" xmlns:w10="urn:schemas-microsoft-com:office:word" xmlns:w="http://schemas.openxmlformats.org/wordprocessingml/2006/main" xmlns:w14="http://schemas.microsoft.com/office/word/2010/wordml" xmlns:w15="http://schemas.microsoft.com/office/word/2012/wordml" xmlns:w16cex="http://schemas.microsoft.com/office/word/2018/wordml/cex" xmlns:w16cid="http://schemas.microsoft.com/office/word/2016/wordml/cid" xmlns:w16="http://schemas.microsoft.com/office/word/2018/wordml" xmlns:w16sdtdh="http://schemas.microsoft.com/office/word/2020/wordml/sdtdatahash" xmlns:w16se="http://schemas.microsoft.com/office/word/2015/wordml/symex" xmlns:wpg="http://schemas.microsoft.com/office/word/2010/wordprocessingGroup" xmlns:wpi="http://schemas.microsoft.com/office/word/2010/wordprocessingInk" xmlns:wne="http://schemas.microsoft.com/office/word/2006/wordml" xmlns:wps="http://schemas.microsoft.com/office/word/2010/wordprocessingShape" mc:Ignorable="w14 w15 w16se w16cid w16 w16cex w16sdtdh wp14">
   <w:abstractNum w:abstractNumId="0" w15:restartNumberingAfterBreak="0">
     <w:nsid w:val="19C305C8"/>
     <w:multiLevelType w:val="hybridMultilevel"/>
@@ -2649,26 +2824,26 @@
       </w:rPr>
     </w:lvl>
   </w:abstractNum>
-  <w:num w:numId="1">
+  <w:num w:numId="1" w16cid:durableId="348260664">
     <w:abstractNumId w:val="4"/>
   </w:num>
-  <w:num w:numId="2">
+  <w:num w:numId="2" w16cid:durableId="1962030626">
     <w:abstractNumId w:val="1"/>
   </w:num>
-  <w:num w:numId="3">
+  <w:num w:numId="3" w16cid:durableId="244539886">
     <w:abstractNumId w:val="3"/>
   </w:num>
-  <w:num w:numId="4">
+  <w:num w:numId="4" w16cid:durableId="2064012695">
     <w:abstractNumId w:val="2"/>
   </w:num>
-  <w:num w:numId="5">
+  <w:num w:numId="5" w16cid:durableId="1593516162">
     <w:abstractNumId w:val="0"/>
   </w:num>
 </w:numbering>
 </file>
 
 <file path=word/styles.xml><?xml version="1.0" encoding="utf-8"?>
-<w:styles xmlns:mc="http://schemas.openxmlformats.org/markup-compatibility/2006" xmlns:r="http://schemas.openxmlformats.org/officeDocument/2006/relationships" xmlns:w="http://schemas.openxmlformats.org/wordprocessingml/2006/main" xmlns:w14="http://schemas.microsoft.com/office/word/2010/wordml" xmlns:w15="http://schemas.microsoft.com/office/word/2012/wordml" xmlns:w16cex="http://schemas.microsoft.com/office/word/2018/wordml/cex" xmlns:w16cid="http://schemas.microsoft.com/office/word/2016/wordml/cid" xmlns:w16="http://schemas.microsoft.com/office/word/2018/wordml" xmlns:w16se="http://schemas.microsoft.com/office/word/2015/wordml/symex" mc:Ignorable="w14 w15 w16se w16cid w16 w16cex">
+<w:styles xmlns:mc="http://schemas.openxmlformats.org/markup-compatibility/2006" xmlns:r="http://schemas.openxmlformats.org/officeDocument/2006/relationships" xmlns:w="http://schemas.openxmlformats.org/wordprocessingml/2006/main" xmlns:w14="http://schemas.microsoft.com/office/word/2010/wordml" xmlns:w15="http://schemas.microsoft.com/office/word/2012/wordml" xmlns:w16cex="http://schemas.microsoft.com/office/word/2018/wordml/cex" xmlns:w16cid="http://schemas.microsoft.com/office/word/2016/wordml/cid" xmlns:w16="http://schemas.microsoft.com/office/word/2018/wordml" xmlns:w16sdtdh="http://schemas.microsoft.com/office/word/2020/wordml/sdtdatahash" xmlns:w16se="http://schemas.microsoft.com/office/word/2015/wordml/symex" mc:Ignorable="w14 w15 w16se w16cid w16 w16cex w16sdtdh">
   <w:docDefaults>
     <w:rPrDefault>
       <w:rPr>
@@ -3181,6 +3356,7 @@
   <w:style w:type="character" w:default="1" w:styleId="DefaultParagraphFont">
     <w:name w:val="Default Paragraph Font"/>
     <w:uiPriority w:val="1"/>
+    <w:semiHidden/>
     <w:unhideWhenUsed/>
   </w:style>
   <w:style w:type="table" w:default="1" w:styleId="TableNormal">
@@ -3317,6 +3493,58 @@
     <w:uiPriority w:val="99"/>
     <w:semiHidden/>
     <w:rsid w:val="00856EB3"/>
+  </w:style>
+  <w:style w:type="paragraph" w:styleId="Header">
+    <w:name w:val="header"/>
+    <w:basedOn w:val="Normal"/>
+    <w:link w:val="HeaderChar"/>
+    <w:uiPriority w:val="99"/>
+    <w:unhideWhenUsed/>
+    <w:rsid w:val="004D41F6"/>
+    <w:pPr>
+      <w:tabs>
+        <w:tab w:val="center" w:pos="4680"/>
+        <w:tab w:val="right" w:pos="9360"/>
+      </w:tabs>
+      <w:spacing w:line="240" w:lineRule="auto"/>
+    </w:pPr>
+  </w:style>
+  <w:style w:type="character" w:customStyle="1" w:styleId="HeaderChar">
+    <w:name w:val="Header Char"/>
+    <w:basedOn w:val="DefaultParagraphFont"/>
+    <w:link w:val="Header"/>
+    <w:uiPriority w:val="99"/>
+    <w:rsid w:val="004D41F6"/>
+  </w:style>
+  <w:style w:type="paragraph" w:styleId="Footer">
+    <w:name w:val="footer"/>
+    <w:basedOn w:val="Normal"/>
+    <w:link w:val="FooterChar"/>
+    <w:uiPriority w:val="99"/>
+    <w:unhideWhenUsed/>
+    <w:rsid w:val="004D41F6"/>
+    <w:pPr>
+      <w:tabs>
+        <w:tab w:val="center" w:pos="4680"/>
+        <w:tab w:val="right" w:pos="9360"/>
+      </w:tabs>
+      <w:spacing w:line="240" w:lineRule="auto"/>
+    </w:pPr>
+  </w:style>
+  <w:style w:type="character" w:customStyle="1" w:styleId="FooterChar">
+    <w:name w:val="Footer Char"/>
+    <w:basedOn w:val="DefaultParagraphFont"/>
+    <w:link w:val="Footer"/>
+    <w:uiPriority w:val="99"/>
+    <w:rsid w:val="004D41F6"/>
+  </w:style>
+  <w:style w:type="character" w:styleId="PageNumber">
+    <w:name w:val="page number"/>
+    <w:basedOn w:val="DefaultParagraphFont"/>
+    <w:uiPriority w:val="99"/>
+    <w:semiHidden/>
+    <w:unhideWhenUsed/>
+    <w:rsid w:val="004D41F6"/>
   </w:style>
 </w:styles>
 </file>

</xml_diff>